<commit_message>
updates for San Francisco
</commit_message>
<xml_diff>
--- a/source/_includes/resume/jondkoon.docx
+++ b/source/_includes/resume/jondkoon.docx
@@ -32,16 +32,6 @@
       <w:r>
         <w:t xml:space="preserve">: jondkoon@gmail.com</w:t>
       </w:r>
-      <w:br/>
-      <w:r>
-        <w:rPr>
-          <w:b/>
-        </w:rPr>
-        <w:t xml:space="preserve">Mobile</w:t>
-      </w:r>
-      <w:r>
-        <w:t xml:space="preserve">: 404-909-2394</w:t>
-      </w:r>
     </w:p>
     <w:bookmarkStart w:id="background" w:name="background"/>
     <w:p>
@@ -55,7 +45,7 @@
     <w:bookmarkEnd w:id="background"/>
     <w:p>
       <w:r>
-        <w:t xml:space="preserve">I'm an Atlanta based software developer with a focus in web development. I enjoy creating highly responsive, usable, beautiful, well architected, and maintainable applications that solve real problems.</w:t>
+        <w:t xml:space="preserve">I'm a native Atlantan and now San Francisco based software developer with a focus in web development. I am passionate about creating highly responsive, usable, beautiful, well architected, and maintainable applications that solve real problems.</w:t>
       </w:r>
     </w:p>
     <w:bookmarkStart w:id="education" w:name="education"/>
@@ -96,7 +86,19 @@
       </w:r>
       <w:br/>
       <w:r>
-        <w:t xml:space="preserve">Python, C#, Java, PHP, C, Bash, Perl, SQL, Razor</w:t>
+        <w:t xml:space="preserve">JavaScript, Ruby, Scala, Python, C#, Java, PHP, C, Bash, Perl, SQL</w:t>
+      </w:r>
+    </w:p>
+    <w:p>
+      <w:r>
+        <w:rPr>
+          <w:b/>
+        </w:rPr>
+        <w:t xml:space="preserve">Web Frameworks</w:t>
+      </w:r>
+      <w:br/>
+      <w:r>
+        <w:t xml:space="preserve">Ruby on Rails, Django, ASP.Net MVC3, Spring MVC, Drupal</w:t>
       </w:r>
     </w:p>
     <w:p>
@@ -108,23 +110,15 @@
       </w:r>
       <w:br/>
       <w:r>
-        <w:t xml:space="preserve">JavaScript, jQuery, jQuery UI, Backbone.js, Underscore.js, KnockoutJS, Canvas</w:t>
+        <w:t xml:space="preserve">JavaScript, jQuery, jQuery UI, QUnit, Jasmine</w:t>
       </w:r>
       <w:br/>
       <w:r>
-        <w:t xml:space="preserve">HTML, CSS, Compass, SASS, Blueprint.css, Modernizr, HTML5 Boilerplate</w:t>
-      </w:r>
-    </w:p>
-    <w:p>
-      <w:r>
-        <w:rPr>
-          <w:b/>
-        </w:rPr>
-        <w:t xml:space="preserve">Web Frameworks</w:t>
+        <w:t xml:space="preserve">Flight.js, Backbone.js, Underscore.js, KnockoutJS, Canvas, Modernizr</w:t>
       </w:r>
       <w:br/>
       <w:r>
-        <w:t xml:space="preserve">Django, ASP.Net MVC3, Spring MVC, Drupal</w:t>
+        <w:t xml:space="preserve">HTML, CSS, Less, SCSS, Twitter Bootstrap, Blueprint.css, HTML5 Boilerplate</w:t>
       </w:r>
     </w:p>
     <w:p>
@@ -136,11 +130,11 @@
       </w:r>
       <w:br/>
       <w:r>
-        <w:t xml:space="preserve">Linux, Windows 2003</w:t>
+        <w:t xml:space="preserve">Ubuntu Linux</w:t>
       </w:r>
       <w:br/>
       <w:r>
-        <w:t xml:space="preserve">Nginx, Apache, IIS</w:t>
+        <w:t xml:space="preserve">Nginx, Apache</w:t>
       </w:r>
       <w:br/>
       <w:r>
@@ -148,7 +142,7 @@
       </w:r>
       <w:br/>
       <w:r>
-        <w:t xml:space="preserve">Amazon EC2, Amazon S3, Rackspace Cloud, Google App Engine</w:t>
+        <w:t xml:space="preserve">Amazon EC2, Rackspace Cloud, Google App Engine</w:t>
       </w:r>
     </w:p>
     <w:p>
@@ -160,23 +154,15 @@
       </w:r>
       <w:br/>
       <w:r>
-        <w:t xml:space="preserve">Vim, Visual Studio, Eclipse</w:t>
+        <w:t xml:space="preserve">Vim, Sublime Text 2, Visual Studio, Eclipse, IntelliJ</w:t>
       </w:r>
       <w:br/>
       <w:r>
-        <w:t xml:space="preserve">Mercurial, Git, SVN, CVS</w:t>
+        <w:t xml:space="preserve">Git, Mercurial, SVN, CVS</w:t>
       </w:r>
       <w:br/>
       <w:r>
-        <w:t xml:space="preserve">Virtual Box, Vagrant</w:t>
-      </w:r>
-      <w:br/>
-      <w:r>
-        <w:t xml:space="preserve">Pivotal Tracker, Fogbugz, Lighthouseapp, JIRA</w:t>
-      </w:r>
-      <w:br/>
-      <w:r>
-        <w:t xml:space="preserve">Maven, Ant</w:t>
+        <w:t xml:space="preserve">Virtual Box, Vagrant, VMware</w:t>
       </w:r>
     </w:p>
     <w:bookmarkStart w:id="experience" w:name="experience"/>
@@ -189,6 +175,59 @@
       </w:r>
     </w:p>
     <w:bookmarkEnd w:id="experience"/>
+    <w:bookmarkStart w:id="twitter-inc.-san-francisco-ca" w:name="twitter-inc.-san-francisco-ca"/>
+    <w:p>
+      <w:pPr>
+        <w:pStyle w:val="Heading3"/>
+      </w:pPr>
+      <w:r>
+        <w:t xml:space="preserve">Twitter Inc., San Francisco, CA</w:t>
+      </w:r>
+    </w:p>
+    <w:bookmarkEnd w:id="twitter-inc.-san-francisco-ca"/>
+    <w:bookmarkStart w:id="software-developer-september-2012---present" w:name="software-developer-september-2012---present"/>
+    <w:p>
+      <w:pPr>
+        <w:pStyle w:val="Heading4"/>
+      </w:pPr>
+      <w:r>
+        <w:t xml:space="preserve">Software Developer, September 2012 - Present</w:t>
+      </w:r>
+    </w:p>
+    <w:bookmarkEnd w:id="software-developer-september-2012---present"/>
+    <w:p>
+      <w:pPr>
+        <w:numPr>
+          <w:numId w:val="2"/>
+          <w:ilvl w:val="0"/>
+        </w:numPr>
+      </w:pPr>
+      <w:r>
+        <w:t xml:space="preserve">Frontend engineer on Twitter's Web Profiles team.</w:t>
+      </w:r>
+    </w:p>
+    <w:p>
+      <w:pPr>
+        <w:numPr>
+          <w:numId w:val="2"/>
+          <w:ilvl w:val="0"/>
+        </w:numPr>
+      </w:pPr>
+      <w:r>
+        <w:t xml:space="preserve">Responsible for writing test driven code for twitter.com in Scala, Ruby, JavaScript, HTML, and CSS</w:t>
+      </w:r>
+    </w:p>
+    <w:p>
+      <w:pPr>
+        <w:numPr>
+          <w:numId w:val="2"/>
+          <w:ilvl w:val="0"/>
+        </w:numPr>
+      </w:pPr>
+      <w:r>
+        <w:t xml:space="preserve">Lead team that recieved a popular vote hackweek award during Q1 2013</w:t>
+      </w:r>
+    </w:p>
     <w:bookmarkStart w:id="the-proven-method-atlanta-ga" w:name="the-proven-method-atlanta-ga"/>
     <w:p>
       <w:pPr>
@@ -199,16 +238,16 @@
       </w:r>
     </w:p>
     <w:bookmarkEnd w:id="the-proven-method-atlanta-ga"/>
-    <w:bookmarkStart w:id="software-developer-march-2009---present" w:name="software-developer-march-2009---present"/>
+    <w:bookmarkStart w:id="software-developer-march-2009---august-2012" w:name="software-developer-march-2009---august-2012"/>
     <w:p>
       <w:pPr>
         <w:pStyle w:val="Heading4"/>
       </w:pPr>
       <w:r>
-        <w:t xml:space="preserve">Software Developer, March 2009 - Present</w:t>
-      </w:r>
-    </w:p>
-    <w:bookmarkEnd w:id="software-developer-march-2009---present"/>
+        <w:t xml:space="preserve">Software Developer, March 2009 - August 2012</w:t>
+      </w:r>
+    </w:p>
+    <w:bookmarkEnd w:id="software-developer-march-2009---august-2012"/>
     <w:bookmarkStart w:id="projects" w:name="projects"/>
     <w:p>
       <w:pPr>
@@ -222,111 +261,111 @@
     <w:p>
       <w:pPr>
         <w:numPr>
-          <w:numId w:val="2"/>
-          <w:ilvl w:val="0"/>
-        </w:numPr>
-      </w:pPr>
-      <w:r>
-        <w:t xml:space="preserve">Worked with a distributed team to develop and deploy a web based Management Performance Dashboard for Aaron Rents. Role involved creation of two custom jquery plugins and oversight of frontend architecture.</w:t>
-      </w:r>
-    </w:p>
-    <w:p>
-      <w:pPr>
-        <w:numPr>
-          <w:numId w:val="2"/>
-          <w:ilvl w:val="0"/>
-        </w:numPr>
-      </w:pPr>
-      <w:r>
-        <w:t xml:space="preserve">Provided consulting and e-commerce development for the redesign of whiteoakpastures.com in partnership with Green Olive Media.</w:t>
-      </w:r>
-    </w:p>
-    <w:p>
-      <w:pPr>
-        <w:numPr>
-          <w:numId w:val="2"/>
-          <w:ilvl w:val="0"/>
-        </w:numPr>
-      </w:pPr>
-      <w:r>
-        <w:t xml:space="preserve">Prototyped web based means to interoperate with a users local hardware using Java Applets and Node.js</w:t>
-      </w:r>
-    </w:p>
-    <w:p>
-      <w:pPr>
-        <w:numPr>
-          <w:numId w:val="2"/>
-          <w:ilvl w:val="0"/>
-        </w:numPr>
-      </w:pPr>
-      <w:r>
-        <w:t xml:space="preserve">Architected and developed a web based, distributed, business intelligence platform for Aaron Rents utilizing ASP.Net MVC 3, C#, SQL Server, jQuery, and KnockoutJS</w:t>
-      </w:r>
-    </w:p>
-    <w:p>
-      <w:pPr>
-        <w:numPr>
-          <w:numId w:val="2"/>
-          <w:ilvl w:val="0"/>
-        </w:numPr>
-      </w:pPr>
-      <w:r>
-        <w:t xml:space="preserve">Championed and developed custom tachometer widget for use with Aarons Management Performance Dashboard using HTML5 Canvas.</w:t>
-      </w:r>
-    </w:p>
-    <w:p>
-      <w:pPr>
-        <w:numPr>
-          <w:numId w:val="2"/>
-          <w:ilvl w:val="0"/>
-        </w:numPr>
-      </w:pPr>
-      <w:r>
-        <w:t xml:space="preserve">Developed custom cascading list jquery widget modelled after OSX finder for Aaron Rents.</w:t>
-      </w:r>
-    </w:p>
-    <w:p>
-      <w:pPr>
-        <w:numPr>
-          <w:numId w:val="2"/>
-          <w:ilvl w:val="0"/>
-        </w:numPr>
-      </w:pPr>
-      <w:r>
-        <w:t xml:space="preserve">Crafted proposal for replacing undergraduate lab management system for the Georgia Tech Department of Physics.</w:t>
-      </w:r>
-    </w:p>
-    <w:p>
-      <w:pPr>
-        <w:numPr>
-          <w:numId w:val="2"/>
-          <w:ilvl w:val="0"/>
-        </w:numPr>
-      </w:pPr>
-      <w:r>
-        <w:t xml:space="preserve">Lead frontend engineering and backend rewrite for a web based store diagramming, data gathering, and reporting tool for The Home Depot using Django, jQuery UI, and Backbone.js</w:t>
-      </w:r>
-    </w:p>
-    <w:p>
-      <w:pPr>
-        <w:numPr>
-          <w:numId w:val="2"/>
-          <w:ilvl w:val="0"/>
-        </w:numPr>
-      </w:pPr>
-      <w:r>
-        <w:t xml:space="preserve">Designed, built, and documented 4 web services for the Administrative Office of the Courts to securely transmit traffic citation data from Georgia's law enforcement agencies, to county courts, and eventually to the state citation data warehouse.</w:t>
-      </w:r>
-    </w:p>
-    <w:p>
-      <w:pPr>
-        <w:numPr>
-          <w:numId w:val="2"/>
-          <w:ilvl w:val="0"/>
-        </w:numPr>
-      </w:pPr>
-      <w:r>
-        <w:t xml:space="preserve">Contributed programming, and design expertise to deploy a web based Probate Court Information System capable of managing information, generating forms, reports, and receipts for marriage licenses, firearms licenses, probate cases, birth certificates, death certificates, and wills.</w:t>
+          <w:numId w:val="3"/>
+          <w:ilvl w:val="0"/>
+        </w:numPr>
+      </w:pPr>
+      <w:r>
+        <w:t xml:space="preserve">Lead frontend engineering and backend rewrite for a store diagramming, data gathering, and reporting tool for The Home Depot using Django, jQuery UI, and Backbone.js</w:t>
+      </w:r>
+    </w:p>
+    <w:p>
+      <w:pPr>
+        <w:numPr>
+          <w:numId w:val="3"/>
+          <w:ilvl w:val="0"/>
+        </w:numPr>
+      </w:pPr>
+      <w:r>
+        <w:t xml:space="preserve">Lead frontend development for a custom enterprise resource planning system utilizing Twitter Bootstrap, Backbone.js, jQuery, ASP.Net MVC3, and Razor</w:t>
+      </w:r>
+    </w:p>
+    <w:p>
+      <w:pPr>
+        <w:numPr>
+          <w:numId w:val="3"/>
+          <w:ilvl w:val="0"/>
+        </w:numPr>
+      </w:pPr>
+      <w:r>
+        <w:t xml:space="preserve">Worked with a distributed team as frontend architect to develop and deploy the Management Performance Dashboard for Aaron Rents</w:t>
+      </w:r>
+    </w:p>
+    <w:p>
+      <w:pPr>
+        <w:numPr>
+          <w:numId w:val="3"/>
+          <w:ilvl w:val="0"/>
+        </w:numPr>
+      </w:pPr>
+      <w:r>
+        <w:t xml:space="preserve">Provided consulting and e-commerce development for the redesign of whiteoakpastures.com in partnership with Green Olive Media</w:t>
+      </w:r>
+    </w:p>
+    <w:p>
+      <w:pPr>
+        <w:numPr>
+          <w:numId w:val="3"/>
+          <w:ilvl w:val="0"/>
+        </w:numPr>
+      </w:pPr>
+      <w:r>
+        <w:t xml:space="preserve">Architected and developed a peer-to-peer business intelligence platform for Aaron Rents utilizing ASP.Net MVC 3, C#, SQL Server, jQuery, and KnockoutJS</w:t>
+      </w:r>
+    </w:p>
+    <w:p>
+      <w:pPr>
+        <w:numPr>
+          <w:numId w:val="3"/>
+          <w:ilvl w:val="0"/>
+        </w:numPr>
+      </w:pPr>
+      <w:r>
+        <w:t xml:space="preserve">Championed and developed custom tachometer widget for use with Aarons Management Performance Dashboard using HTML5 Canvas</w:t>
+      </w:r>
+    </w:p>
+    <w:p>
+      <w:pPr>
+        <w:numPr>
+          <w:numId w:val="3"/>
+          <w:ilvl w:val="0"/>
+        </w:numPr>
+      </w:pPr>
+      <w:r>
+        <w:t xml:space="preserve">Developed cascading list jQuery widget modeled after OSX's Finder for Aaron Rents</w:t>
+      </w:r>
+    </w:p>
+    <w:p>
+      <w:pPr>
+        <w:numPr>
+          <w:numId w:val="3"/>
+          <w:ilvl w:val="0"/>
+        </w:numPr>
+      </w:pPr>
+      <w:r>
+        <w:t xml:space="preserve">Prototyped web based means to communicate with a user's local hardware using Java Applets and Node.js</w:t>
+      </w:r>
+    </w:p>
+    <w:p>
+      <w:pPr>
+        <w:numPr>
+          <w:numId w:val="3"/>
+          <w:ilvl w:val="0"/>
+        </w:numPr>
+      </w:pPr>
+      <w:r>
+        <w:t xml:space="preserve">Designed, built, and documented four web services for the Administrative Office of the Courts to securely transmit traffic citation data</w:t>
+      </w:r>
+    </w:p>
+    <w:p>
+      <w:pPr>
+        <w:numPr>
+          <w:numId w:val="3"/>
+          <w:ilvl w:val="0"/>
+        </w:numPr>
+      </w:pPr>
+      <w:r>
+        <w:t xml:space="preserve">Programmed a Probate Court Information System capable of managing information, generating forms, reports, and receipts</w:t>
       </w:r>
     </w:p>
     <w:bookmarkStart w:id="improvement" w:name="improvement"/>
@@ -342,100 +381,56 @@
     <w:p>
       <w:pPr>
         <w:numPr>
-          <w:numId w:val="3"/>
-          <w:ilvl w:val="0"/>
-        </w:numPr>
-      </w:pPr>
-      <w:r>
-        <w:t xml:space="preserve">Helped CIO and Account Manager in multiple presales meetings to win a multi million dollar contract</w:t>
-      </w:r>
-    </w:p>
-    <w:p>
-      <w:pPr>
-        <w:numPr>
-          <w:numId w:val="3"/>
-          <w:ilvl w:val="0"/>
-        </w:numPr>
-      </w:pPr>
-      <w:r>
-        <w:t xml:space="preserve">Mentored entry level developer for 5 months helping him to create multiple jQuery plugins and contribute significantly to a large enterprise application.</w:t>
-      </w:r>
-    </w:p>
-    <w:p>
-      <w:pPr>
-        <w:numPr>
-          <w:numId w:val="3"/>
-          <w:ilvl w:val="0"/>
-        </w:numPr>
-      </w:pPr>
-      <w:r>
-        <w:t xml:space="preserve">Mentored summer intern and helped him successfully release two billable web projects with minimal prior web experience.</w:t>
-      </w:r>
-    </w:p>
-    <w:p>
-      <w:pPr>
-        <w:numPr>
-          <w:numId w:val="3"/>
-          <w:ilvl w:val="0"/>
-        </w:numPr>
-      </w:pPr>
-      <w:r>
-        <w:t xml:space="preserve">Orchestrated and performed migration of 30+ company email accounts from Microsoft Exchange to Google Apps while keeping business running through the process.</w:t>
-      </w:r>
-    </w:p>
-    <w:p>
-      <w:pPr>
-        <w:numPr>
-          <w:numId w:val="3"/>
-          <w:ilvl w:val="0"/>
-        </w:numPr>
-      </w:pPr>
-      <w:r>
-        <w:t xml:space="preserve">Presented technical talks to non-technical recruiters on topics such as: HTML5, Version Control, Web application architecture, and How to read a technical resume</w:t>
-      </w:r>
-    </w:p>
-    <w:p>
-      <w:pPr>
-        <w:numPr>
-          <w:numId w:val="3"/>
-          <w:ilvl w:val="0"/>
-        </w:numPr>
-      </w:pPr>
-      <w:r>
-        <w:t xml:space="preserve">Migrated company from Visual Source Safe to self hosted SVN, and eventually to cloud hosted Mercurial over the course of two years</w:t>
-      </w:r>
-    </w:p>
-    <w:p>
-      <w:pPr>
-        <w:numPr>
-          <w:numId w:val="3"/>
-          <w:ilvl w:val="0"/>
-        </w:numPr>
-      </w:pPr>
-      <w:r>
-        <w:t xml:space="preserve">Integrated existing static company website into the Drupal content mangement system.</w:t>
-      </w:r>
-    </w:p>
-    <w:p>
-      <w:pPr>
-        <w:numPr>
-          <w:numId w:val="3"/>
-          <w:ilvl w:val="0"/>
-        </w:numPr>
-      </w:pPr>
-      <w:r>
-        <w:t xml:space="preserve">Designed company blog and assisted in-house social media expert with website maintenance.</w:t>
-      </w:r>
-    </w:p>
-    <w:p>
-      <w:pPr>
-        <w:numPr>
-          <w:numId w:val="3"/>
-          <w:ilvl w:val="0"/>
-        </w:numPr>
-      </w:pPr>
-      <w:r>
-        <w:t xml:space="preserve">Wrote blog posts on hyrbid mobile applications and the current browser wars.</w:t>
+          <w:numId w:val="4"/>
+          <w:ilvl w:val="0"/>
+        </w:numPr>
+      </w:pPr>
+      <w:r>
+        <w:t xml:space="preserve">Helped CIO and Account Manager in multiple presales meetings to win a multi-million dollar contract</w:t>
+      </w:r>
+    </w:p>
+    <w:p>
+      <w:pPr>
+        <w:numPr>
+          <w:numId w:val="4"/>
+          <w:ilvl w:val="0"/>
+        </w:numPr>
+      </w:pPr>
+      <w:r>
+        <w:t xml:space="preserve">Mentored and trained entry level developers and interns</w:t>
+      </w:r>
+    </w:p>
+    <w:p>
+      <w:pPr>
+        <w:numPr>
+          <w:numId w:val="4"/>
+          <w:ilvl w:val="0"/>
+        </w:numPr>
+      </w:pPr>
+      <w:r>
+        <w:t xml:space="preserve">Orchestrated and performed migration of company email accounts to Google Apps while keeping business running through the process</w:t>
+      </w:r>
+    </w:p>
+    <w:p>
+      <w:pPr>
+        <w:numPr>
+          <w:numId w:val="4"/>
+          <w:ilvl w:val="0"/>
+        </w:numPr>
+      </w:pPr>
+      <w:r>
+        <w:t xml:space="preserve">Presented technical talks to non-technical recruiters on topics such as: HTML5, version control, and web application architecture</w:t>
+      </w:r>
+    </w:p>
+    <w:p>
+      <w:pPr>
+        <w:numPr>
+          <w:numId w:val="4"/>
+          <w:ilvl w:val="0"/>
+        </w:numPr>
+      </w:pPr>
+      <w:r>
+        <w:t xml:space="preserve">Integrated existing static company website into the Drupal content mangement system</w:t>
       </w:r>
     </w:p>
     <w:bookmarkStart w:id="the-creative-circus-atlanta-ga" w:name="the-creative-circus-atlanta-ga"/>
@@ -461,45 +456,45 @@
     <w:p>
       <w:pPr>
         <w:numPr>
-          <w:numId w:val="4"/>
-          <w:ilvl w:val="0"/>
-        </w:numPr>
-      </w:pPr>
-      <w:r>
-        <w:t xml:space="preserve">Taught an intro to programming course encompassing variables, logic, control flow, iteration, functions, and object oriented programming using JavaScript</w:t>
-      </w:r>
-    </w:p>
-    <w:p>
-      <w:pPr>
-        <w:numPr>
-          <w:numId w:val="4"/>
-          <w:ilvl w:val="0"/>
-        </w:numPr>
-      </w:pPr>
-      <w:r>
-        <w:t xml:space="preserve">Designed curriculum from the ground up including lesson plans, projects, interactive lecture notes, reading assignments, class website, and tests</w:t>
-      </w:r>
-    </w:p>
-    <w:p>
-      <w:pPr>
-        <w:numPr>
-          <w:numId w:val="4"/>
-          <w:ilvl w:val="0"/>
-        </w:numPr>
-      </w:pPr>
-      <w:r>
-        <w:t xml:space="preserve">Customized Python based html5 slide generation software to create interactive JavaScript lecture notes.</w:t>
-      </w:r>
-    </w:p>
-    <w:p>
-      <w:pPr>
-        <w:numPr>
-          <w:numId w:val="4"/>
-          <w:ilvl w:val="0"/>
-        </w:numPr>
-      </w:pPr>
-      <w:r>
-        <w:t xml:space="preserve">Maintained class website where students can review the syllabus, lecture notes, assignments, and find external resources</w:t>
+          <w:numId w:val="5"/>
+          <w:ilvl w:val="0"/>
+        </w:numPr>
+      </w:pPr>
+      <w:r>
+        <w:t xml:space="preserve">Taught an intro to programming course using JavaScript</w:t>
+      </w:r>
+    </w:p>
+    <w:p>
+      <w:pPr>
+        <w:numPr>
+          <w:numId w:val="5"/>
+          <w:ilvl w:val="0"/>
+        </w:numPr>
+      </w:pPr>
+      <w:r>
+        <w:t xml:space="preserve">Created curriculum from the ground up</w:t>
+      </w:r>
+    </w:p>
+    <w:p>
+      <w:pPr>
+        <w:numPr>
+          <w:numId w:val="5"/>
+          <w:ilvl w:val="0"/>
+        </w:numPr>
+      </w:pPr>
+      <w:r>
+        <w:t xml:space="preserve">Customized Python based html5 slide generation software to create interactive JavaScript lecture notes</w:t>
+      </w:r>
+    </w:p>
+    <w:p>
+      <w:pPr>
+        <w:numPr>
+          <w:numId w:val="5"/>
+          <w:ilvl w:val="0"/>
+        </w:numPr>
+      </w:pPr>
+      <w:r>
+        <w:t xml:space="preserve">Built and maintained class website</w:t>
       </w:r>
     </w:p>
     <w:bookmarkStart w:id="jon-d-koon-development-design-atlanta-ga" w:name="jon-d-koon-development-design-atlanta-ga"/>
@@ -525,34 +520,23 @@
     <w:p>
       <w:pPr>
         <w:numPr>
-          <w:numId w:val="5"/>
-          <w:ilvl w:val="0"/>
-        </w:numPr>
-      </w:pPr>
-      <w:r>
-        <w:t xml:space="preserve">Launched redesign of ProcessLogic.net, an IT services company</w:t>
-      </w:r>
-    </w:p>
-    <w:p>
-      <w:pPr>
-        <w:numPr>
-          <w:numId w:val="5"/>
-          <w:ilvl w:val="0"/>
-        </w:numPr>
-      </w:pPr>
-      <w:r>
-        <w:t xml:space="preserve">Implemented and Designed thegreenflue.com a Drupal based E-Commerce web site on self managed Linux VPS</w:t>
-      </w:r>
-    </w:p>
-    <w:p>
-      <w:pPr>
-        <w:numPr>
-          <w:numId w:val="5"/>
-          <w:ilvl w:val="0"/>
-        </w:numPr>
-      </w:pPr>
-      <w:r>
-        <w:t xml:space="preserve">Designed, Developed, and Maintained fraternity intranet that provided brother and associate profiles, rush management, associate education tracking, and various member reporting using role based permissions</w:t>
+          <w:numId w:val="6"/>
+          <w:ilvl w:val="0"/>
+        </w:numPr>
+      </w:pPr>
+      <w:r>
+        <w:t xml:space="preserve">Launched redesign of processlogic.net, an IT services company</w:t>
+      </w:r>
+    </w:p>
+    <w:p>
+      <w:pPr>
+        <w:numPr>
+          <w:numId w:val="6"/>
+          <w:ilvl w:val="0"/>
+        </w:numPr>
+      </w:pPr>
+      <w:r>
+        <w:t xml:space="preserve">Implemented and designed thegreenflue.com, a Drupal based E-Commerce web site on self managed Linux VPS</w:t>
       </w:r>
     </w:p>
     <w:bookmarkStart w:id="tailored-technologies-incorporated-roswell-ga" w:name="tailored-technologies-incorporated-roswell-ga"/>
@@ -578,18 +562,18 @@
     <w:p>
       <w:pPr>
         <w:numPr>
-          <w:numId w:val="6"/>
-          <w:ilvl w:val="0"/>
-        </w:numPr>
-      </w:pPr>
-      <w:r>
-        <w:t xml:space="preserve">Programmed and Designed basecamp style file and messaging system with sophisticated permissions for the Southern Regional Testing Agency</w:t>
-      </w:r>
-    </w:p>
-    <w:p>
-      <w:pPr>
-        <w:numPr>
-          <w:numId w:val="6"/>
+          <w:numId w:val="7"/>
+          <w:ilvl w:val="0"/>
+        </w:numPr>
+      </w:pPr>
+      <w:r>
+        <w:t xml:space="preserve">Programmed and designed basecamp style file and messaging system with sophisticated permissions for the Southern Regional Testing Agency</w:t>
+      </w:r>
+    </w:p>
+    <w:p>
+      <w:pPr>
+        <w:numPr>
+          <w:numId w:val="7"/>
           <w:ilvl w:val="0"/>
         </w:numPr>
       </w:pPr>
@@ -600,18 +584,18 @@
     <w:p>
       <w:pPr>
         <w:numPr>
-          <w:numId w:val="6"/>
-          <w:ilvl w:val="0"/>
-        </w:numPr>
-      </w:pPr>
-      <w:r>
-        <w:t xml:space="preserve">Designed and Developed easy website creation tool to be bundled with Office in a Box product</w:t>
-      </w:r>
-    </w:p>
-    <w:p>
-      <w:pPr>
-        <w:numPr>
-          <w:numId w:val="6"/>
+          <w:numId w:val="7"/>
+          <w:ilvl w:val="0"/>
+        </w:numPr>
+      </w:pPr>
+      <w:r>
+        <w:t xml:space="preserve">Designed and developed easy website creation tool</w:t>
+      </w:r>
+    </w:p>
+    <w:p>
+      <w:pPr>
+        <w:numPr>
+          <w:numId w:val="7"/>
           <w:ilvl w:val="0"/>
         </w:numPr>
       </w:pPr>
@@ -642,7 +626,7 @@
     <w:p>
       <w:pPr>
         <w:numPr>
-          <w:numId w:val="7"/>
+          <w:numId w:val="8"/>
           <w:ilvl w:val="0"/>
         </w:numPr>
       </w:pPr>
@@ -653,12 +637,44 @@
     <w:p>
       <w:pPr>
         <w:numPr>
-          <w:numId w:val="7"/>
+          <w:numId w:val="8"/>
           <w:ilvl w:val="0"/>
         </w:numPr>
       </w:pPr>
       <w:r>
         <w:t xml:space="preserve">Assisted Six Sigma black belt to find a bottle neck in the product ordering software</w:t>
+      </w:r>
+    </w:p>
+    <w:bookmarkStart w:id="activities" w:name="activities"/>
+    <w:p>
+      <w:pPr>
+        <w:pStyle w:val="Heading2"/>
+      </w:pPr>
+      <w:r>
+        <w:t xml:space="preserve">Activities</w:t>
+      </w:r>
+    </w:p>
+    <w:bookmarkEnd w:id="activities"/>
+    <w:p>
+      <w:pPr>
+        <w:numPr>
+          <w:numId w:val="9"/>
+          <w:ilvl w:val="0"/>
+        </w:numPr>
+      </w:pPr>
+      <w:r>
+        <w:t xml:space="preserve">President of Georgia Tech Association for Computing Machinery, August 2006 - May 2008</w:t>
+      </w:r>
+    </w:p>
+    <w:p>
+      <w:pPr>
+        <w:numPr>
+          <w:numId w:val="9"/>
+          <w:ilvl w:val="0"/>
+        </w:numPr>
+      </w:pPr>
+      <w:r>
+        <w:t xml:space="preserve">Technology Chair for Theta Xi Fraternity, August 2006 - 2008</w:t>
       </w:r>
     </w:p>
   </w:body>
@@ -848,6 +864,12 @@
   <w:num w:numId="7">
     <w:abstractNumId w:val="2"/>
   </w:num>
+  <w:num w:numId="8">
+    <w:abstractNumId w:val="2"/>
+  </w:num>
+  <w:num w:numId="9">
+    <w:abstractNumId w:val="2"/>
+  </w:num>
 </w:numbering>
 </file>
 
@@ -872,6 +894,13 @@
   <w:style w:type="paragraph" w:default="1" w:styleId="Normal">
     <w:name w:val="Normal"/>
     <w:qFormat/>
+    <w:rsid w:val="00045DF6"/>
+    <w:pPr>
+      <w:spacing w:after="120"/>
+    </w:pPr>
+    <w:rPr>
+      <w:rFonts w:ascii="Calibri" w:hAnsi="Calibri"/>
+    </w:rPr>
   </w:style>
   <w:style w:type="paragraph" w:styleId="Heading1">
     <w:name w:val="heading 1"/>
@@ -879,7 +908,7 @@
     <w:next w:val="Normal"/>
     <w:uiPriority w:val="9"/>
     <w:qFormat/>
-    <w:rsid w:val="000C11BD"/>
+    <w:rsid w:val="0027480F"/>
     <w:pPr>
       <w:keepNext/>
       <w:keepLines/>
@@ -888,7 +917,6 @@
     </w:pPr>
     <w:rPr>
       <w:rFonts w:asciiTheme="majorHAnsi" w:eastAsiaTheme="majorEastAsia" w:hAnsiTheme="majorHAnsi" w:cstheme="majorBidi"/>
-      <w:b/>
       <w:bCs/>
       <w:color w:val="000000" w:themeColor="text1"/>
       <w:sz w:val="36"/>
@@ -902,7 +930,7 @@
     <w:uiPriority w:val="9"/>
     <w:unhideWhenUsed/>
     <w:qFormat/>
-    <w:rsid w:val="000C11BD"/>
+    <w:rsid w:val="0027480F"/>
     <w:pPr>
       <w:keepNext/>
       <w:keepLines/>
@@ -914,7 +942,7 @@
       <w:b/>
       <w:bCs/>
       <w:color w:val="000000" w:themeColor="text1"/>
-      <w:sz w:val="32"/>
+      <w:sz w:val="28"/>
       <w:szCs w:val="32"/>
     </w:rPr>
   </w:style>
@@ -925,7 +953,7 @@
     <w:uiPriority w:val="9"/>
     <w:unhideWhenUsed/>
     <w:qFormat/>
-    <w:rsid w:val="000C11BD"/>
+    <w:rsid w:val="0027480F"/>
     <w:pPr>
       <w:keepNext/>
       <w:keepLines/>
@@ -934,7 +962,6 @@
     </w:pPr>
     <w:rPr>
       <w:rFonts w:asciiTheme="majorHAnsi" w:eastAsiaTheme="majorEastAsia" w:hAnsiTheme="majorHAnsi" w:cstheme="majorBidi"/>
-      <w:b/>
       <w:bCs/>
       <w:color w:val="000000" w:themeColor="text1"/>
       <w:sz w:val="28"/>
@@ -948,16 +975,14 @@
     <w:uiPriority w:val="9"/>
     <w:unhideWhenUsed/>
     <w:qFormat/>
-    <w:rsid w:val="000C11BD"/>
+    <w:rsid w:val="0027480F"/>
     <w:pPr>
       <w:keepNext/>
       <w:keepLines/>
-      <w:spacing w:after="0"/>
       <w:outlineLvl w:val="3"/>
     </w:pPr>
     <w:rPr>
       <w:rFonts w:asciiTheme="majorHAnsi" w:eastAsiaTheme="majorEastAsia" w:hAnsiTheme="majorHAnsi" w:cstheme="majorBidi"/>
-      <w:b/>
       <w:bCs/>
       <w:color w:val="000000" w:themeColor="text1"/>
     </w:rPr>
@@ -969,7 +994,7 @@
     <w:uiPriority w:val="9"/>
     <w:unhideWhenUsed/>
     <w:qFormat/>
-    <w:rsid w:val="000C11BD"/>
+    <w:rsid w:val="00045DF6"/>
     <w:pPr>
       <w:keepNext/>
       <w:keepLines/>
@@ -978,7 +1003,7 @@
     </w:pPr>
     <w:rPr>
       <w:rFonts w:asciiTheme="majorHAnsi" w:eastAsiaTheme="majorEastAsia" w:hAnsiTheme="majorHAnsi" w:cstheme="majorBidi"/>
-      <w:i/>
+      <w:b/>
       <w:iCs/>
       <w:color w:val="000000" w:themeColor="text1"/>
     </w:rPr>
@@ -1087,16 +1112,10 @@
   <w:style w:type="paragraph" w:styleId="BodyText">
     <w:name w:val="Body Text"/>
     <w:basedOn w:val="Normal"/>
-    <w:pPr>
-      <w:spacing w:after="120"/>
-    </w:pPr>
   </w:style>
   <w:style w:type="paragraph" w:customStyle="1" w:styleId="TableCaption">
     <w:name w:val="Table Caption"/>
     <w:basedOn w:val="Normal"/>
-    <w:pPr>
-      <w:spacing w:after="120"/>
-    </w:pPr>
     <w:rPr>
       <w:i/>
     </w:rPr>
@@ -1105,9 +1124,6 @@
     <w:name w:val="Picture Caption"/>
     <w:basedOn w:val="Normal"/>
     <w:link w:val="BodyTextChar"/>
-    <w:pPr>
-      <w:spacing w:after="120"/>
-    </w:pPr>
     <w:rPr>
       <w:i/>
     </w:rPr>
@@ -1138,6 +1154,141 @@
     <w:basedOn w:val="BodyTextChar"/>
     <w:rPr>
       <w:color w:val="4F81BD" w:themeColor="accent1"/>
+    </w:rPr>
+  </w:style>
+  <w:style w:type="paragraph" w:customStyle="1" w:styleId="SourceCode0">
+    <w:name w:val="Source Code"/>
+    <w:basedOn w:val="Normal"/>
+    <w:pPr>
+      <w:wordWrap w:val="0"/>
+    </w:pPr>
+  </w:style>
+  <w:style w:type="character" w:customStyle="1" w:styleId="KeywordTok">
+    <w:name w:val="KeywordTok"/>
+    <w:basedOn w:val="VerbatimChar"/>
+    <w:rPr>
+      <w:rFonts w:ascii="Consolas" w:hAnsi="Consolas"/>
+      <w:b/>
+      <w:color w:val="007020"/>
+      <w:sz w:val="22"/>
+    </w:rPr>
+  </w:style>
+  <w:style w:type="character" w:customStyle="1" w:styleId="DataTypeTok">
+    <w:name w:val="DataTypeTok"/>
+    <w:basedOn w:val="VerbatimChar"/>
+    <w:rPr>
+      <w:rFonts w:ascii="Consolas" w:hAnsi="Consolas"/>
+      <w:color w:val="902000"/>
+      <w:sz w:val="22"/>
+    </w:rPr>
+  </w:style>
+  <w:style w:type="character" w:customStyle="1" w:styleId="DecValTok">
+    <w:name w:val="DecValTok"/>
+    <w:basedOn w:val="VerbatimChar"/>
+    <w:rPr>
+      <w:rFonts w:ascii="Consolas" w:hAnsi="Consolas"/>
+      <w:color w:val="40A070"/>
+      <w:sz w:val="22"/>
+    </w:rPr>
+  </w:style>
+  <w:style w:type="character" w:customStyle="1" w:styleId="BaseNTok">
+    <w:name w:val="BaseNTok"/>
+    <w:basedOn w:val="VerbatimChar"/>
+    <w:rPr>
+      <w:rFonts w:ascii="Consolas" w:hAnsi="Consolas"/>
+      <w:color w:val="40A070"/>
+      <w:sz w:val="22"/>
+    </w:rPr>
+  </w:style>
+  <w:style w:type="character" w:customStyle="1" w:styleId="FloatTok">
+    <w:name w:val="FloatTok"/>
+    <w:basedOn w:val="VerbatimChar"/>
+    <w:rPr>
+      <w:rFonts w:ascii="Consolas" w:hAnsi="Consolas"/>
+      <w:color w:val="40A070"/>
+      <w:sz w:val="22"/>
+    </w:rPr>
+  </w:style>
+  <w:style w:type="character" w:customStyle="1" w:styleId="CharTok">
+    <w:name w:val="CharTok"/>
+    <w:basedOn w:val="VerbatimChar"/>
+    <w:rPr>
+      <w:rFonts w:ascii="Consolas" w:hAnsi="Consolas"/>
+      <w:color w:val="4070A0"/>
+      <w:sz w:val="22"/>
+    </w:rPr>
+  </w:style>
+  <w:style w:type="character" w:customStyle="1" w:styleId="StringTok">
+    <w:name w:val="StringTok"/>
+    <w:basedOn w:val="VerbatimChar"/>
+    <w:rPr>
+      <w:rFonts w:ascii="Consolas" w:hAnsi="Consolas"/>
+      <w:color w:val="4070A0"/>
+      <w:sz w:val="22"/>
+    </w:rPr>
+  </w:style>
+  <w:style w:type="character" w:customStyle="1" w:styleId="CommentTok">
+    <w:name w:val="CommentTok"/>
+    <w:basedOn w:val="VerbatimChar"/>
+    <w:rPr>
+      <w:rFonts w:ascii="Consolas" w:hAnsi="Consolas"/>
+      <w:i/>
+      <w:color w:val="60A0B0"/>
+      <w:sz w:val="22"/>
+    </w:rPr>
+  </w:style>
+  <w:style w:type="character" w:customStyle="1" w:styleId="OtherTok">
+    <w:name w:val="OtherTok"/>
+    <w:basedOn w:val="VerbatimChar"/>
+    <w:rPr>
+      <w:rFonts w:ascii="Consolas" w:hAnsi="Consolas"/>
+      <w:color w:val="007020"/>
+      <w:sz w:val="22"/>
+    </w:rPr>
+  </w:style>
+  <w:style w:type="character" w:customStyle="1" w:styleId="AlertTok">
+    <w:name w:val="AlertTok"/>
+    <w:basedOn w:val="VerbatimChar"/>
+    <w:rPr>
+      <w:rFonts w:ascii="Consolas" w:hAnsi="Consolas"/>
+      <w:b/>
+      <w:color w:val="FF0000"/>
+      <w:sz w:val="22"/>
+    </w:rPr>
+  </w:style>
+  <w:style w:type="character" w:customStyle="1" w:styleId="FunctionTok">
+    <w:name w:val="FunctionTok"/>
+    <w:basedOn w:val="VerbatimChar"/>
+    <w:rPr>
+      <w:rFonts w:ascii="Consolas" w:hAnsi="Consolas"/>
+      <w:color w:val="06287E"/>
+      <w:sz w:val="22"/>
+    </w:rPr>
+  </w:style>
+  <w:style w:type="character" w:customStyle="1" w:styleId="RegionMarkerTok">
+    <w:name w:val="RegionMarkerTok"/>
+    <w:basedOn w:val="VerbatimChar"/>
+    <w:rPr>
+      <w:rFonts w:ascii="Consolas" w:hAnsi="Consolas"/>
+      <w:sz w:val="22"/>
+    </w:rPr>
+  </w:style>
+  <w:style w:type="character" w:customStyle="1" w:styleId="ErrorTok">
+    <w:name w:val="ErrorTok"/>
+    <w:basedOn w:val="VerbatimChar"/>
+    <w:rPr>
+      <w:rFonts w:ascii="Consolas" w:hAnsi="Consolas"/>
+      <w:b/>
+      <w:color w:val="FF0000"/>
+      <w:sz w:val="22"/>
+    </w:rPr>
+  </w:style>
+  <w:style w:type="character" w:customStyle="1" w:styleId="NormalTok">
+    <w:name w:val="NormalTok"/>
+    <w:basedOn w:val="VerbatimChar"/>
+    <w:rPr>
+      <w:rFonts w:ascii="Consolas" w:hAnsi="Consolas"/>
+      <w:sz w:val="22"/>
     </w:rPr>
   </w:style>
   <w:style w:type="paragraph" w:customStyle="1" w:styleId="SourceCode">
@@ -1148,7 +1299,7 @@
       <w:wordWrap w:val="0"/>
     </w:pPr>
   </w:style>
-  <w:style w:type="character" w:customStyle="1" w:styleId="KeywordTok">
+  <w:style w:type="character" w:customStyle="1" w:styleId="KeywordTok0">
     <w:name w:val="KeywordTok"/>
     <w:basedOn w:val="VerbatimChar"/>
     <w:rPr>
@@ -1158,7 +1309,7 @@
       <w:sz w:val="22"/>
     </w:rPr>
   </w:style>
-  <w:style w:type="character" w:customStyle="1" w:styleId="DataTypeTok">
+  <w:style w:type="character" w:customStyle="1" w:styleId="DataTypeTok0">
     <w:name w:val="DataTypeTok"/>
     <w:basedOn w:val="VerbatimChar"/>
     <w:rPr>
@@ -1167,7 +1318,7 @@
       <w:sz w:val="22"/>
     </w:rPr>
   </w:style>
-  <w:style w:type="character" w:customStyle="1" w:styleId="DecValTok">
+  <w:style w:type="character" w:customStyle="1" w:styleId="DecValTok0">
     <w:name w:val="DecValTok"/>
     <w:basedOn w:val="VerbatimChar"/>
     <w:rPr>
@@ -1176,7 +1327,7 @@
       <w:sz w:val="22"/>
     </w:rPr>
   </w:style>
-  <w:style w:type="character" w:customStyle="1" w:styleId="BaseNTok">
+  <w:style w:type="character" w:customStyle="1" w:styleId="BaseNTok0">
     <w:name w:val="BaseNTok"/>
     <w:basedOn w:val="VerbatimChar"/>
     <w:rPr>
@@ -1185,7 +1336,7 @@
       <w:sz w:val="22"/>
     </w:rPr>
   </w:style>
-  <w:style w:type="character" w:customStyle="1" w:styleId="FloatTok">
+  <w:style w:type="character" w:customStyle="1" w:styleId="FloatTok0">
     <w:name w:val="FloatTok"/>
     <w:basedOn w:val="VerbatimChar"/>
     <w:rPr>
@@ -1194,7 +1345,7 @@
       <w:sz w:val="22"/>
     </w:rPr>
   </w:style>
-  <w:style w:type="character" w:customStyle="1" w:styleId="CharTok">
+  <w:style w:type="character" w:customStyle="1" w:styleId="CharTok0">
     <w:name w:val="CharTok"/>
     <w:basedOn w:val="VerbatimChar"/>
     <w:rPr>
@@ -1203,7 +1354,7 @@
       <w:sz w:val="22"/>
     </w:rPr>
   </w:style>
-  <w:style w:type="character" w:customStyle="1" w:styleId="StringTok">
+  <w:style w:type="character" w:customStyle="1" w:styleId="StringTok0">
     <w:name w:val="StringTok"/>
     <w:basedOn w:val="VerbatimChar"/>
     <w:rPr>
@@ -1212,7 +1363,7 @@
       <w:sz w:val="22"/>
     </w:rPr>
   </w:style>
-  <w:style w:type="character" w:customStyle="1" w:styleId="CommentTok">
+  <w:style w:type="character" w:customStyle="1" w:styleId="CommentTok0">
     <w:name w:val="CommentTok"/>
     <w:basedOn w:val="VerbatimChar"/>
     <w:rPr>
@@ -1222,7 +1373,7 @@
       <w:sz w:val="22"/>
     </w:rPr>
   </w:style>
-  <w:style w:type="character" w:customStyle="1" w:styleId="OtherTok">
+  <w:style w:type="character" w:customStyle="1" w:styleId="OtherTok0">
     <w:name w:val="OtherTok"/>
     <w:basedOn w:val="VerbatimChar"/>
     <w:rPr>
@@ -1231,7 +1382,7 @@
       <w:sz w:val="22"/>
     </w:rPr>
   </w:style>
-  <w:style w:type="character" w:customStyle="1" w:styleId="AlertTok">
+  <w:style w:type="character" w:customStyle="1" w:styleId="AlertTok0">
     <w:name w:val="AlertTok"/>
     <w:basedOn w:val="VerbatimChar"/>
     <w:rPr>
@@ -1241,7 +1392,7 @@
       <w:sz w:val="22"/>
     </w:rPr>
   </w:style>
-  <w:style w:type="character" w:customStyle="1" w:styleId="FunctionTok">
+  <w:style w:type="character" w:customStyle="1" w:styleId="FunctionTok0">
     <w:name w:val="FunctionTok"/>
     <w:basedOn w:val="VerbatimChar"/>
     <w:rPr>
@@ -1250,7 +1401,7 @@
       <w:sz w:val="22"/>
     </w:rPr>
   </w:style>
-  <w:style w:type="character" w:customStyle="1" w:styleId="RegionMarkerTok">
+  <w:style w:type="character" w:customStyle="1" w:styleId="RegionMarkerTok0">
     <w:name w:val="RegionMarkerTok"/>
     <w:basedOn w:val="VerbatimChar"/>
     <w:rPr>
@@ -1258,7 +1409,7 @@
       <w:sz w:val="22"/>
     </w:rPr>
   </w:style>
-  <w:style w:type="character" w:customStyle="1" w:styleId="ErrorTok">
+  <w:style w:type="character" w:customStyle="1" w:styleId="ErrorTok0">
     <w:name w:val="ErrorTok"/>
     <w:basedOn w:val="VerbatimChar"/>
     <w:rPr>
@@ -1268,7 +1419,7 @@
       <w:sz w:val="22"/>
     </w:rPr>
   </w:style>
-  <w:style w:type="character" w:customStyle="1" w:styleId="NormalTok">
+  <w:style w:type="character" w:customStyle="1" w:styleId="NormalTok0">
     <w:name w:val="NormalTok"/>
     <w:basedOn w:val="VerbatimChar"/>
     <w:rPr>

</xml_diff>